<commit_message>
New translations email 10-1 [template] partner email – thank you email (without photos).docx (Sinhala)
</commit_message>
<xml_diff>
--- a/public/email/crowdin/translations/si/Email 10-1 [TEMPLATE] Partner email – thank you email (without photos).docx
+++ b/public/email/crowdin/translations/si/Email 10-1 [TEMPLATE] Partner email – thank you email (without photos).docx
@@ -16,14 +16,14 @@
             <w:color w:val="1155cc"/>
             <w:u w:val="single"/>
           </w:rPr>
-          <w:t>English</w:t>
+          <w:t>ඉංග්‍රීසි</w:t>
         </w:r>
       </w:hyperlink>
       <w:r>
         <w:rPr>
           <w:color w:val="ff0000"/>
         </w:rPr>
-        <w:t xml:space="preserve"> / Portuguese / French / Thai / Vietnamese / Spanish</w:t>
+        <w:t xml:space="preserve"> / පොච්චුග් / ප්‍රංශ / තයි / වියට්නාම් / ඉස්පාන්</w:t>
       </w:r>
     </w:p>
     <w:p>
@@ -45,7 +45,7 @@
         <w:pStyle w:val="P68B1DB1-Normal2"/>
       </w:pPr>
       <w:r>
-        <w:t>English</w:t>
+        <w:t>ඉංග්‍රීසි</w:t>
       </w:r>
     </w:p>
     <w:p/>
@@ -93,7 +93,7 @@
               <w:rPr>
                 <w:b w:val="1"/>
               </w:rPr>
-              <w:t>Brief</w:t>
+              <w:t>සාරාංශය</w:t>
             </w:r>
             <w:r>
               <w:t>:</w:t>
@@ -105,7 +105,7 @@
               <w:spacing w:line="240" w:lineRule="auto"/>
             </w:pPr>
             <w:r>
-              <w:t xml:space="preserve">An email sent to partners who have attended the event. This email will include a photo gallery It will be sent via customer.io</w:t>
+              <w:t xml:space="preserve">ආඩම්බරයට සහභාගී වූ සංස්ථාපකයින්ට යැවුනු ඊමේල් පණිවුඩයක්. මෙම ඊමේලය පින්තූර ගැලරියක් අඩංගු වන අතර customer.io මගින් යැවිය හැක.</w:t>
             </w:r>
           </w:p>
           <w:p>
@@ -123,7 +123,7 @@
               <w:rPr>
                 <w:b w:val="1"/>
               </w:rPr>
-              <w:t xml:space="preserve">Target audience</w:t>
+              <w:t xml:space="preserve">ලක්ෂ්‍ය ප්‍රේක්ෂකය</w:t>
             </w:r>
             <w:r>
               <w:t>:</w:t>
@@ -135,7 +135,7 @@
               <w:spacing w:line="240" w:lineRule="auto"/>
             </w:pPr>
             <w:r>
-              <w:t xml:space="preserve">Event attendees</w:t>
+              <w:t xml:space="preserve">සැමරීමේ සහභාගීන්</w:t>
             </w:r>
           </w:p>
         </w:tc>
@@ -147,10 +147,10 @@
         <w:rPr>
           <w:b w:val="1"/>
         </w:rPr>
-        <w:t xml:space="preserve">Subject: </w:t>
-      </w:r>
-      <w:r>
-        <w:t xml:space="preserve">Thank you for coming to </w:t>
+        <w:t xml:space="preserve">විෂය: </w:t>
+      </w:r>
+      <w:r>
+        <w:t xml:space="preserve">ඔබට </w:t>
       </w:r>
       <w:r>
         <w:rPr>
@@ -159,7 +159,7 @@
         <w:t xml:space="preserve">[EVENT NAME]</w:t>
       </w:r>
       <w:r>
-        <w:t xml:space="preserve">! </w:t>
+        <w:t xml:space="preserve"> වෙත පැමිණීම ගැන ස්තුතියි! </w:t>
       </w:r>
     </w:p>
     <w:p>
@@ -170,13 +170,13 @@
       <w:bookmarkStart w:colFirst="0" w:colLast="0" w:name="_pn640rj848nk" w:id="1"/>
       <w:bookmarkEnd w:id="1"/>
       <w:r>
-        <w:t xml:space="preserve">You made our event a success! 🎉</w:t>
+        <w:t xml:space="preserve">ඔබ අපේ උත්සවය සාර්ථක කළා! 🎉</w:t>
       </w:r>
     </w:p>
     <w:p/>
     <w:p>
       <w:r>
-        <w:t xml:space="preserve">Hi </w:t>
+        <w:t xml:space="preserve">ආයුබෝවන් </w:t>
       </w:r>
       <w:r>
         <w:rPr>
@@ -191,16 +191,13 @@
     <w:p/>
     <w:p>
       <w:r>
-        <w:t xml:space="preserve">Thank you for attending </w:t>
-      </w:r>
-      <w:r>
         <w:rPr>
           <w:highlight w:val="yellow"/>
         </w:rPr>
         <w:t xml:space="preserve">[EVENT NAME]</w:t>
       </w:r>
       <w:r>
-        <w:t xml:space="preserve"> in </w:t>
+        <w:t xml:space="preserve"> උණුසුම් පිළිගැනීමක් වේවා </w:t>
       </w:r>
       <w:r>
         <w:rPr>
@@ -218,7 +215,7 @@
         <w:t>[COUNTRY]</w:t>
       </w:r>
       <w:r>
-        <w:t xml:space="preserve">. We hope you had a great time, and it was a pleasure getting to know you!</w:t>
+        <w:t xml:space="preserve"> හි ඔබට ස්තුතියි. ඔබ හොඳින් කාලය ගත කළ බව​ අපි අපේක්ෂා කරන්නෙමු, ඔබව දැන හඳුනා ගැනීමට ලැබීම සතුටක්!</w:t>
       </w:r>
     </w:p>
     <w:p/>
@@ -452,7 +449,7 @@
     </w:tbl>
     <w:p>
       <w:r>
-        <w:t xml:space="preserve">We hope the event inspired you as much as it did us, and let’s keep growing together!</w:t>
+        <w:t xml:space="preserve">උත්සවයෙන් අපි දිරිමත් වූ තරමටම ඔබ ද​ දිරිමත් වන්නට​ ඇතැයි අපි බලාපොරොත්තු වෙමු, ​අපි එකට එක්ව ගොඩ නැඟෙමු!</w:t>
       </w:r>
     </w:p>
     <w:p/>
@@ -503,7 +500,7 @@
         <w:pStyle w:val="P68B1DB1-Normal3"/>
       </w:pPr>
       <w:r>
-        <w:t xml:space="preserve">choose either one</w:t>
+        <w:t xml:space="preserve">ඒකට ඕනෑවක් තෝරන්න</w:t>
       </w:r>
     </w:p>
   </w:comment>

</xml_diff>